<commit_message>
major development of second lesson
</commit_message>
<xml_diff>
--- a/UM_DataManagementClass/20160118.RSM.574.674_preCourseSurvey.docx
+++ b/UM_DataManagementClass/20160118.RSM.574.674_preCourseSurvey.docx
@@ -1,26 +1,21 @@
 
 <file path=word/document.xml><?xml version="1.0" encoding="utf-8"?>
-<w:document xmlns:wpc="http://schemas.microsoft.com/office/word/2010/wordprocessingCanvas" xmlns:mo="http://schemas.microsoft.com/office/mac/office/2008/main" xmlns:mc="http://schemas.openxmlformats.org/markup-compatibility/2006" xmlns:mv="urn:schemas-microsoft-com:mac:vml" xmlns:o="urn:schemas-microsoft-com:office:office" xmlns:r="http://schemas.openxmlformats.org/officeDocument/2006/relationships" xmlns:m="http://schemas.openxmlformats.org/officeDocument/2006/math" xmlns:v="urn:schemas-microsoft-com:vml" xmlns:wp14="http://schemas.microsoft.com/office/word/2010/wordprocessingDrawing" xmlns:wp="http://schemas.openxmlformats.org/drawingml/2006/wordprocessingDrawing" xmlns:w10="urn:schemas-microsoft-com:office:word" xmlns:w="http://schemas.openxmlformats.org/wordprocessingml/2006/main" xmlns:w14="http://schemas.microsoft.com/office/word/2010/wordml" xmlns:wpg="http://schemas.microsoft.com/office/word/2010/wordprocessingGroup" xmlns:wpi="http://schemas.microsoft.com/office/word/2010/wordprocessingInk" xmlns:wne="http://schemas.microsoft.com/office/word/2006/wordml" xmlns:wps="http://schemas.microsoft.com/office/word/2010/wordprocessingShape" mc:Ignorable="w14 wp14">
+<w:document xmlns:wpc="http://schemas.microsoft.com/office/word/2010/wordprocessingCanvas" xmlns:mc="http://schemas.openxmlformats.org/markup-compatibility/2006" xmlns:o="urn:schemas-microsoft-com:office:office" xmlns:r="http://schemas.openxmlformats.org/officeDocument/2006/relationships" xmlns:m="http://schemas.openxmlformats.org/officeDocument/2006/math" xmlns:v="urn:schemas-microsoft-com:vml" xmlns:wp14="http://schemas.microsoft.com/office/word/2010/wordprocessingDrawing" xmlns:wp="http://schemas.openxmlformats.org/drawingml/2006/wordprocessingDrawing" xmlns:w10="urn:schemas-microsoft-com:office:word" xmlns:w="http://schemas.openxmlformats.org/wordprocessingml/2006/main" xmlns:w14="http://schemas.microsoft.com/office/word/2010/wordml" xmlns:w15="http://schemas.microsoft.com/office/word/2012/wordml" xmlns:wpg="http://schemas.microsoft.com/office/word/2010/wordprocessingGroup" xmlns:wpi="http://schemas.microsoft.com/office/word/2010/wordprocessingInk" xmlns:wne="http://schemas.microsoft.com/office/word/2006/wordml" xmlns:wps="http://schemas.microsoft.com/office/word/2010/wordprocessingShape" mc:Ignorable="w14 w15 wp14">
   <w:body>
     <w:p>
-      <w:proofErr w:type="spellStart"/>
-      <w:r>
-        <w:t>RSM</w:t>
-      </w:r>
-      <w:proofErr w:type="spellEnd"/>
-      <w:r>
-        <w:t xml:space="preserve"> 574/674 Data Management in the Research Environment</w:t>
+      <w:r>
+        <w:t>RSM 574/674 Data Management in the Research Environment</w:t>
       </w:r>
     </w:p>
     <w:p/>
     <w:p>
       <w:proofErr w:type="gramStart"/>
       <w:r>
-        <w:t>pre</w:t>
+        <w:t>pre-course</w:t>
       </w:r>
       <w:proofErr w:type="gramEnd"/>
       <w:r>
-        <w:t>-course survey</w:t>
+        <w:t xml:space="preserve"> survey</w:t>
       </w:r>
       <w:r>
         <w:t xml:space="preserve"> and term-project brainstorming</w:t>
@@ -40,6 +35,13 @@
           <w:top w:val="single" w:sz="4" w:space="1" w:color="auto"/>
         </w:pBdr>
       </w:pPr>
+    </w:p>
+    <w:p>
+      <w:pPr>
+        <w:pBdr>
+          <w:top w:val="single" w:sz="4" w:space="1" w:color="auto"/>
+        </w:pBdr>
+      </w:pPr>
       <w:r>
         <w:t>Welcome the Data Management in the Research Environment!</w:t>
       </w:r>
@@ -47,7 +49,13 @@
     <w:p/>
     <w:p>
       <w:r>
-        <w:t>The goal of this course is to make you a better planner who is more efficient, more confident, and more productive in your research activities. We cannot provide any magic bullets for your particular data challenges in your current research project. Instead we can provide a set of approaches that will guide you in your professional career as you learn to navigate new technologies and adjust to a constantly changing research environment.</w:t>
+        <w:t xml:space="preserve">The goal of this course is to make you a better planner who is more efficient, </w:t>
+      </w:r>
+      <w:r>
+        <w:t xml:space="preserve">more creative, </w:t>
+      </w:r>
+      <w:r>
+        <w:t>more confident, and more productive in your research activities. We cannot provide any magic bullets for your particular data challenges in your current research project. Instead we can provide a set of approaches that will guide you in your professional career as you learn to navigate new technologies and adjust to a constantly changing research environment.</w:t>
       </w:r>
     </w:p>
     <w:p/>
@@ -62,15 +70,7 @@
         <w:t>ollaboration in this course is highly encouraged. You all come from different backgrounds and learning to work together by combining your experiences will</w:t>
       </w:r>
       <w:r>
-        <w:t xml:space="preserve"> make this course better. We will also expand our abilities to have inter- and cross- disciplinary conversations</w:t>
-      </w:r>
-      <w:proofErr w:type="gramStart"/>
-      <w:r>
-        <w:t>;</w:t>
-      </w:r>
-      <w:proofErr w:type="gramEnd"/>
-      <w:r>
-        <w:t xml:space="preserve"> an increasingly important skill.</w:t>
+        <w:t xml:space="preserve"> make this course better. We will also expand our abilities to have inter- and cross- disciplinary conversations; an increasingly important skill.</w:t>
       </w:r>
     </w:p>
     <w:p/>
@@ -126,7 +126,7 @@
       <w:r>
         <w:t xml:space="preserve">in this document and send to </w:t>
       </w:r>
-      <w:hyperlink r:id="rId6" w:history="1">
+      <w:hyperlink r:id="rId5" w:history="1">
         <w:r>
           <w:rPr>
             <w:rStyle w:val="Hyperlink"/>
@@ -137,7 +137,7 @@
       <w:r>
         <w:t xml:space="preserve"> and </w:t>
       </w:r>
-      <w:hyperlink r:id="rId7" w:history="1">
+      <w:hyperlink r:id="rId6" w:history="1">
         <w:r>
           <w:rPr>
             <w:rStyle w:val="Hyperlink"/>
@@ -155,16 +155,14 @@
         <w:ind w:left="360"/>
       </w:pPr>
       <w:r>
-        <w:t>201601&lt;twoDigitDay&gt;</w:t>
-      </w:r>
-      <w:proofErr w:type="gramStart"/>
-      <w:r>
-        <w:t>.RSM.574.674</w:t>
-      </w:r>
-      <w:proofErr w:type="gramEnd"/>
-      <w:r>
-        <w:t>_&lt;yourLastName&gt;_preCourseSurvey.docx</w:t>
-      </w:r>
+        <w:t>201601&lt;twoDigitDay&gt;.RSM.574.674_&lt;yourLastName&gt;_preCourseSurvey.docx</w:t>
+      </w:r>
+    </w:p>
+    <w:p>
+      <w:pPr>
+        <w:spacing w:before="120"/>
+        <w:ind w:left="360"/>
+      </w:pPr>
     </w:p>
     <w:p/>
     <w:p>
@@ -183,18 +181,8 @@
       <w:pPr>
         <w:ind w:left="360"/>
       </w:pPr>
-      <w:proofErr w:type="spellStart"/>
-      <w:proofErr w:type="gramStart"/>
-      <w:r>
-        <w:t>RSM</w:t>
-      </w:r>
-      <w:proofErr w:type="spellEnd"/>
-      <w:r>
-        <w:t xml:space="preserve"> 574/675</w:t>
-      </w:r>
-      <w:proofErr w:type="gramEnd"/>
-      <w:r>
-        <w:t xml:space="preserve"> pre-course survey</w:t>
+      <w:r>
+        <w:t>RSM 574/675 pre-course survey</w:t>
       </w:r>
     </w:p>
     <w:p>
@@ -209,6 +197,8 @@
       <w:r>
         <w:t>Name, Program, Year</w:t>
       </w:r>
+      <w:bookmarkStart w:id="0" w:name="_GoBack"/>
+      <w:bookmarkEnd w:id="0"/>
     </w:p>
     <w:p>
       <w:pPr>
@@ -228,29 +218,7 @@
         <w:t>Advisor and research topic (if applicable)</w:t>
       </w:r>
     </w:p>
-    <w:p>
-      <w:pPr>
-        <w:ind w:left="360"/>
-      </w:pPr>
-    </w:p>
-    <w:p>
-      <w:pPr>
-        <w:ind w:left="360"/>
-      </w:pPr>
-    </w:p>
-    <w:p>
-      <w:pPr>
-        <w:ind w:left="360"/>
-      </w:pPr>
-      <w:r>
-        <w:t>Career goals</w:t>
-      </w:r>
-    </w:p>
-    <w:p>
-      <w:pPr>
-        <w:ind w:left="360"/>
-      </w:pPr>
-    </w:p>
+    <w:p/>
     <w:p>
       <w:pPr>
         <w:ind w:left="360"/>
@@ -293,21 +261,6 @@
       <w:pPr>
         <w:ind w:left="360"/>
       </w:pPr>
-    </w:p>
-    <w:p>
-      <w:pPr>
-        <w:ind w:left="360"/>
-      </w:pPr>
-    </w:p>
-    <w:p>
-      <w:pPr>
-        <w:ind w:left="360"/>
-      </w:pPr>
-    </w:p>
-    <w:p>
-      <w:pPr>
-        <w:ind w:left="360"/>
-      </w:pPr>
       <w:r>
         <w:t>Are you a Mac, PC, or Linux person?</w:t>
       </w:r>
@@ -356,7 +309,13 @@
         <w:t>W</w:t>
       </w:r>
       <w:r>
-        <w:t>hat is your favorite text editor?</w:t>
+        <w:t xml:space="preserve">hat is your </w:t>
+      </w:r>
+      <w:r>
+        <w:t>preferred</w:t>
+      </w:r>
+      <w:r>
+        <w:t xml:space="preserve"> text editor?</w:t>
       </w:r>
     </w:p>
     <w:p>
@@ -463,7 +422,13 @@
         <w:ind w:left="360"/>
       </w:pPr>
       <w:r>
-        <w:t>Do you have a favorite data repository (place you get data)? If so, which one?</w:t>
+        <w:t xml:space="preserve">Do you have a </w:t>
+      </w:r>
+      <w:r>
+        <w:t>preferred</w:t>
+      </w:r>
+      <w:r>
+        <w:t xml:space="preserve"> data repository (place you get data)? If so, which one?</w:t>
       </w:r>
     </w:p>
     <w:p>
@@ -526,30 +491,46 @@
         <w:t>ial project for this class. I</w:t>
       </w:r>
       <w:r>
-        <w:t>nstead it will be to your advantage to use something from other classes, your research lab, or even your own research project.</w:t>
-      </w:r>
-      <w:r>
-        <w:t xml:space="preserve"> It may also be to your advantage to start a sort of digital journal (a text file that you can constantly add to) based on the questions/prompts below.</w:t>
-      </w:r>
-    </w:p>
-    <w:p>
-      <w:pPr>
-        <w:pStyle w:val="ListParagraph"/>
-        <w:ind w:left="360"/>
-      </w:pPr>
-    </w:p>
-    <w:p>
-      <w:pPr>
-        <w:pStyle w:val="ListParagraph"/>
-        <w:ind w:left="360"/>
-      </w:pPr>
-      <w:r>
-        <w:t>What is the purpose or application of yo</w:t>
-      </w:r>
-      <w:bookmarkStart w:id="0" w:name="_GoBack"/>
-      <w:bookmarkEnd w:id="0"/>
-      <w:r>
-        <w:t>ur work?</w:t>
+        <w:t>nstead it will be to your advantage to use something from other classes, your research lab, or even your own research project</w:t>
+      </w:r>
+      <w:r>
+        <w:t xml:space="preserve"> or internship</w:t>
+      </w:r>
+      <w:r>
+        <w:t>.</w:t>
+      </w:r>
+    </w:p>
+    <w:p>
+      <w:pPr>
+        <w:pStyle w:val="ListParagraph"/>
+        <w:ind w:left="360"/>
+      </w:pPr>
+    </w:p>
+    <w:p>
+      <w:pPr>
+        <w:pStyle w:val="ListParagraph"/>
+        <w:ind w:left="360"/>
+      </w:pPr>
+      <w:r>
+        <w:t>If you do not have answers to the questions below, that is not a problem. For those that can answer the questions, i</w:t>
+      </w:r>
+      <w:r>
+        <w:t>t may be to your advantage to start a sort of digital journal (a text file that you can constantly add to) based on the questions/prompts below.</w:t>
+      </w:r>
+    </w:p>
+    <w:p>
+      <w:pPr>
+        <w:pStyle w:val="ListParagraph"/>
+        <w:ind w:left="360"/>
+      </w:pPr>
+    </w:p>
+    <w:p>
+      <w:pPr>
+        <w:pStyle w:val="ListParagraph"/>
+        <w:ind w:left="360"/>
+      </w:pPr>
+      <w:r>
+        <w:t>What is the purpose or application of your work?</w:t>
       </w:r>
     </w:p>
     <w:p>
@@ -695,7 +676,7 @@
 </file>
 
 <file path=word/numbering.xml><?xml version="1.0" encoding="utf-8"?>
-<w:numbering xmlns:wpc="http://schemas.microsoft.com/office/word/2010/wordprocessingCanvas" xmlns:mo="http://schemas.microsoft.com/office/mac/office/2008/main" xmlns:mc="http://schemas.openxmlformats.org/markup-compatibility/2006" xmlns:mv="urn:schemas-microsoft-com:mac:vml" xmlns:o="urn:schemas-microsoft-com:office:office" xmlns:r="http://schemas.openxmlformats.org/officeDocument/2006/relationships" xmlns:m="http://schemas.openxmlformats.org/officeDocument/2006/math" xmlns:v="urn:schemas-microsoft-com:vml" xmlns:wp14="http://schemas.microsoft.com/office/word/2010/wordprocessingDrawing" xmlns:wp="http://schemas.openxmlformats.org/drawingml/2006/wordprocessingDrawing" xmlns:w10="urn:schemas-microsoft-com:office:word" xmlns:w="http://schemas.openxmlformats.org/wordprocessingml/2006/main" xmlns:w14="http://schemas.microsoft.com/office/word/2010/wordml" xmlns:wpg="http://schemas.microsoft.com/office/word/2010/wordprocessingGroup" xmlns:wpi="http://schemas.microsoft.com/office/word/2010/wordprocessingInk" xmlns:wne="http://schemas.microsoft.com/office/word/2006/wordml" xmlns:wps="http://schemas.microsoft.com/office/word/2010/wordprocessingShape" mc:Ignorable="w14 wp14">
+<w:numbering xmlns:wpc="http://schemas.microsoft.com/office/word/2010/wordprocessingCanvas" xmlns:mc="http://schemas.openxmlformats.org/markup-compatibility/2006" xmlns:o="urn:schemas-microsoft-com:office:office" xmlns:r="http://schemas.openxmlformats.org/officeDocument/2006/relationships" xmlns:m="http://schemas.openxmlformats.org/officeDocument/2006/math" xmlns:v="urn:schemas-microsoft-com:vml" xmlns:wp14="http://schemas.microsoft.com/office/word/2010/wordprocessingDrawing" xmlns:wp="http://schemas.openxmlformats.org/drawingml/2006/wordprocessingDrawing" xmlns:w10="urn:schemas-microsoft-com:office:word" xmlns:w="http://schemas.openxmlformats.org/wordprocessingml/2006/main" xmlns:w14="http://schemas.microsoft.com/office/word/2010/wordml" xmlns:w15="http://schemas.microsoft.com/office/word/2012/wordml" xmlns:wpg="http://schemas.microsoft.com/office/word/2010/wordprocessingGroup" xmlns:wpi="http://schemas.microsoft.com/office/word/2010/wordprocessingInk" xmlns:wne="http://schemas.microsoft.com/office/word/2006/wordml" xmlns:wps="http://schemas.microsoft.com/office/word/2010/wordprocessingShape" mc:Ignorable="w14 w15 wp14">
   <w:abstractNum w:abstractNumId="0">
     <w:nsid w:val="032961AE"/>
     <w:multiLevelType w:val="hybridMultilevel"/>
@@ -792,7 +773,7 @@
 </file>
 
 <file path=word/styles.xml><?xml version="1.0" encoding="utf-8"?>
-<w:styles xmlns:mc="http://schemas.openxmlformats.org/markup-compatibility/2006" xmlns:r="http://schemas.openxmlformats.org/officeDocument/2006/relationships" xmlns:w="http://schemas.openxmlformats.org/wordprocessingml/2006/main" xmlns:w14="http://schemas.microsoft.com/office/word/2010/wordml" mc:Ignorable="w14">
+<w:styles xmlns:mc="http://schemas.openxmlformats.org/markup-compatibility/2006" xmlns:r="http://schemas.openxmlformats.org/officeDocument/2006/relationships" xmlns:w="http://schemas.openxmlformats.org/wordprocessingml/2006/main" xmlns:w14="http://schemas.microsoft.com/office/word/2010/wordml" xmlns:w15="http://schemas.microsoft.com/office/word/2012/wordml" mc:Ignorable="w14 w15">
   <w:docDefaults>
     <w:rPrDefault>
       <w:rPr>
@@ -804,144 +785,369 @@
     </w:rPrDefault>
     <w:pPrDefault/>
   </w:docDefaults>
-  <w:latentStyles w:defLockedState="0" w:defUIPriority="99" w:defSemiHidden="1" w:defUnhideWhenUsed="1" w:defQFormat="0" w:count="276">
-    <w:lsdException w:name="Normal" w:semiHidden="0" w:uiPriority="0" w:unhideWhenUsed="0" w:qFormat="1"/>
-    <w:lsdException w:name="heading 1" w:semiHidden="0" w:uiPriority="9" w:unhideWhenUsed="0" w:qFormat="1"/>
-    <w:lsdException w:name="heading 2" w:uiPriority="9" w:qFormat="1"/>
-    <w:lsdException w:name="heading 3" w:uiPriority="9" w:qFormat="1"/>
-    <w:lsdException w:name="heading 4" w:uiPriority="9" w:qFormat="1"/>
-    <w:lsdException w:name="heading 5" w:uiPriority="9" w:qFormat="1"/>
-    <w:lsdException w:name="heading 6" w:uiPriority="9" w:qFormat="1"/>
-    <w:lsdException w:name="heading 7" w:uiPriority="9" w:qFormat="1"/>
-    <w:lsdException w:name="heading 8" w:uiPriority="9" w:qFormat="1"/>
-    <w:lsdException w:name="heading 9" w:uiPriority="9" w:qFormat="1"/>
-    <w:lsdException w:name="toc 1" w:uiPriority="39"/>
-    <w:lsdException w:name="toc 2" w:uiPriority="39"/>
-    <w:lsdException w:name="toc 3" w:uiPriority="39"/>
-    <w:lsdException w:name="toc 4" w:uiPriority="39"/>
-    <w:lsdException w:name="toc 5" w:uiPriority="39"/>
-    <w:lsdException w:name="toc 6" w:uiPriority="39"/>
-    <w:lsdException w:name="toc 7" w:uiPriority="39"/>
-    <w:lsdException w:name="toc 8" w:uiPriority="39"/>
-    <w:lsdException w:name="toc 9" w:uiPriority="39"/>
-    <w:lsdException w:name="caption" w:uiPriority="35" w:qFormat="1"/>
-    <w:lsdException w:name="Title" w:semiHidden="0" w:uiPriority="10" w:unhideWhenUsed="0" w:qFormat="1"/>
-    <w:lsdException w:name="Default Paragraph Font" w:uiPriority="1"/>
-    <w:lsdException w:name="Subtitle" w:semiHidden="0" w:uiPriority="11" w:unhideWhenUsed="0" w:qFormat="1"/>
-    <w:lsdException w:name="Strong" w:semiHidden="0" w:uiPriority="22" w:unhideWhenUsed="0" w:qFormat="1"/>
-    <w:lsdException w:name="Emphasis" w:semiHidden="0" w:uiPriority="20" w:unhideWhenUsed="0" w:qFormat="1"/>
-    <w:lsdException w:name="Table Grid" w:semiHidden="0" w:uiPriority="59" w:unhideWhenUsed="0"/>
-    <w:lsdException w:name="Placeholder Text" w:unhideWhenUsed="0"/>
-    <w:lsdException w:name="No Spacing" w:semiHidden="0" w:uiPriority="1" w:unhideWhenUsed="0" w:qFormat="1"/>
-    <w:lsdException w:name="Light Shading" w:semiHidden="0" w:uiPriority="60" w:unhideWhenUsed="0"/>
-    <w:lsdException w:name="Light List" w:semiHidden="0" w:uiPriority="61" w:unhideWhenUsed="0"/>
-    <w:lsdException w:name="Light Grid" w:semiHidden="0" w:uiPriority="62" w:unhideWhenUsed="0"/>
-    <w:lsdException w:name="Medium Shading 1" w:semiHidden="0" w:uiPriority="63" w:unhideWhenUsed="0"/>
-    <w:lsdException w:name="Medium Shading 2" w:semiHidden="0" w:uiPriority="64" w:unhideWhenUsed="0"/>
-    <w:lsdException w:name="Medium List 1" w:semiHidden="0" w:uiPriority="65" w:unhideWhenUsed="0"/>
-    <w:lsdException w:name="Medium List 2" w:semiHidden="0" w:uiPriority="66" w:unhideWhenUsed="0"/>
-    <w:lsdException w:name="Medium Grid 1" w:semiHidden="0" w:uiPriority="67" w:unhideWhenUsed="0"/>
-    <w:lsdException w:name="Medium Grid 2" w:semiHidden="0" w:uiPriority="68" w:unhideWhenUsed="0"/>
-    <w:lsdException w:name="Medium Grid 3" w:semiHidden="0" w:uiPriority="69" w:unhideWhenUsed="0"/>
-    <w:lsdException w:name="Dark List" w:semiHidden="0" w:uiPriority="70" w:unhideWhenUsed="0"/>
-    <w:lsdException w:name="Colorful Shading" w:semiHidden="0" w:uiPriority="71" w:unhideWhenUsed="0"/>
-    <w:lsdException w:name="Colorful List" w:semiHidden="0" w:uiPriority="72" w:unhideWhenUsed="0"/>
-    <w:lsdException w:name="Colorful Grid" w:semiHidden="0" w:uiPriority="73" w:unhideWhenUsed="0"/>
-    <w:lsdException w:name="Light Shading Accent 1" w:semiHidden="0" w:uiPriority="60" w:unhideWhenUsed="0"/>
-    <w:lsdException w:name="Light List Accent 1" w:semiHidden="0" w:uiPriority="61" w:unhideWhenUsed="0"/>
-    <w:lsdException w:name="Light Grid Accent 1" w:semiHidden="0" w:uiPriority="62" w:unhideWhenUsed="0"/>
-    <w:lsdException w:name="Medium Shading 1 Accent 1" w:semiHidden="0" w:uiPriority="63" w:unhideWhenUsed="0"/>
-    <w:lsdException w:name="Medium Shading 2 Accent 1" w:semiHidden="0" w:uiPriority="64" w:unhideWhenUsed="0"/>
-    <w:lsdException w:name="Medium List 1 Accent 1" w:semiHidden="0" w:uiPriority="65" w:unhideWhenUsed="0"/>
-    <w:lsdException w:name="Revision" w:unhideWhenUsed="0"/>
-    <w:lsdException w:name="List Paragraph" w:semiHidden="0" w:uiPriority="34" w:unhideWhenUsed="0" w:qFormat="1"/>
-    <w:lsdException w:name="Quote" w:semiHidden="0" w:uiPriority="29" w:unhideWhenUsed="0" w:qFormat="1"/>
-    <w:lsdException w:name="Intense Quote" w:semiHidden="0" w:uiPriority="30" w:unhideWhenUsed="0" w:qFormat="1"/>
-    <w:lsdException w:name="Medium List 2 Accent 1" w:semiHidden="0" w:uiPriority="66" w:unhideWhenUsed="0"/>
-    <w:lsdException w:name="Medium Grid 1 Accent 1" w:semiHidden="0" w:uiPriority="67" w:unhideWhenUsed="0"/>
-    <w:lsdException w:name="Medium Grid 2 Accent 1" w:semiHidden="0" w:uiPriority="68" w:unhideWhenUsed="0"/>
-    <w:lsdException w:name="Medium Grid 3 Accent 1" w:semiHidden="0" w:uiPriority="69" w:unhideWhenUsed="0"/>
-    <w:lsdException w:name="Dark List Accent 1" w:semiHidden="0" w:uiPriority="70" w:unhideWhenUsed="0"/>
-    <w:lsdException w:name="Colorful Shading Accent 1" w:semiHidden="0" w:uiPriority="71" w:unhideWhenUsed="0"/>
-    <w:lsdException w:name="Colorful List Accent 1" w:semiHidden="0" w:uiPriority="72" w:unhideWhenUsed="0"/>
-    <w:lsdException w:name="Colorful Grid Accent 1" w:semiHidden="0" w:uiPriority="73" w:unhideWhenUsed="0"/>
-    <w:lsdException w:name="Light Shading Accent 2" w:semiHidden="0" w:uiPriority="60" w:unhideWhenUsed="0"/>
-    <w:lsdException w:name="Light List Accent 2" w:semiHidden="0" w:uiPriority="61" w:unhideWhenUsed="0"/>
-    <w:lsdException w:name="Light Grid Accent 2" w:semiHidden="0" w:uiPriority="62" w:unhideWhenUsed="0"/>
-    <w:lsdException w:name="Medium Shading 1 Accent 2" w:semiHidden="0" w:uiPriority="63" w:unhideWhenUsed="0"/>
-    <w:lsdException w:name="Medium Shading 2 Accent 2" w:semiHidden="0" w:uiPriority="64" w:unhideWhenUsed="0"/>
-    <w:lsdException w:name="Medium List 1 Accent 2" w:semiHidden="0" w:uiPriority="65" w:unhideWhenUsed="0"/>
-    <w:lsdException w:name="Medium List 2 Accent 2" w:semiHidden="0" w:uiPriority="66" w:unhideWhenUsed="0"/>
-    <w:lsdException w:name="Medium Grid 1 Accent 2" w:semiHidden="0" w:uiPriority="67" w:unhideWhenUsed="0"/>
-    <w:lsdException w:name="Medium Grid 2 Accent 2" w:semiHidden="0" w:uiPriority="68" w:unhideWhenUsed="0"/>
-    <w:lsdException w:name="Medium Grid 3 Accent 2" w:semiHidden="0" w:uiPriority="69" w:unhideWhenUsed="0"/>
-    <w:lsdException w:name="Dark List Accent 2" w:semiHidden="0" w:uiPriority="70" w:unhideWhenUsed="0"/>
-    <w:lsdException w:name="Colorful Shading Accent 2" w:semiHidden="0" w:uiPriority="71" w:unhideWhenUsed="0"/>
-    <w:lsdException w:name="Colorful List Accent 2" w:semiHidden="0" w:uiPriority="72" w:unhideWhenUsed="0"/>
-    <w:lsdException w:name="Colorful Grid Accent 2" w:semiHidden="0" w:uiPriority="73" w:unhideWhenUsed="0"/>
-    <w:lsdException w:name="Light Shading Accent 3" w:semiHidden="0" w:uiPriority="60" w:unhideWhenUsed="0"/>
-    <w:lsdException w:name="Light List Accent 3" w:semiHidden="0" w:uiPriority="61" w:unhideWhenUsed="0"/>
-    <w:lsdException w:name="Light Grid Accent 3" w:semiHidden="0" w:uiPriority="62" w:unhideWhenUsed="0"/>
-    <w:lsdException w:name="Medium Shading 1 Accent 3" w:semiHidden="0" w:uiPriority="63" w:unhideWhenUsed="0"/>
-    <w:lsdException w:name="Medium Shading 2 Accent 3" w:semiHidden="0" w:uiPriority="64" w:unhideWhenUsed="0"/>
-    <w:lsdException w:name="Medium List 1 Accent 3" w:semiHidden="0" w:uiPriority="65" w:unhideWhenUsed="0"/>
-    <w:lsdException w:name="Medium List 2 Accent 3" w:semiHidden="0" w:uiPriority="66" w:unhideWhenUsed="0"/>
-    <w:lsdException w:name="Medium Grid 1 Accent 3" w:semiHidden="0" w:uiPriority="67" w:unhideWhenUsed="0"/>
-    <w:lsdException w:name="Medium Grid 2 Accent 3" w:semiHidden="0" w:uiPriority="68" w:unhideWhenUsed="0"/>
-    <w:lsdException w:name="Medium Grid 3 Accent 3" w:semiHidden="0" w:uiPriority="69" w:unhideWhenUsed="0"/>
-    <w:lsdException w:name="Dark List Accent 3" w:semiHidden="0" w:uiPriority="70" w:unhideWhenUsed="0"/>
-    <w:lsdException w:name="Colorful Shading Accent 3" w:semiHidden="0" w:uiPriority="71" w:unhideWhenUsed="0"/>
-    <w:lsdException w:name="Colorful List Accent 3" w:semiHidden="0" w:uiPriority="72" w:unhideWhenUsed="0"/>
-    <w:lsdException w:name="Colorful Grid Accent 3" w:semiHidden="0" w:uiPriority="73" w:unhideWhenUsed="0"/>
-    <w:lsdException w:name="Light Shading Accent 4" w:semiHidden="0" w:uiPriority="60" w:unhideWhenUsed="0"/>
-    <w:lsdException w:name="Light List Accent 4" w:semiHidden="0" w:uiPriority="61" w:unhideWhenUsed="0"/>
-    <w:lsdException w:name="Light Grid Accent 4" w:semiHidden="0" w:uiPriority="62" w:unhideWhenUsed="0"/>
-    <w:lsdException w:name="Medium Shading 1 Accent 4" w:semiHidden="0" w:uiPriority="63" w:unhideWhenUsed="0"/>
-    <w:lsdException w:name="Medium Shading 2 Accent 4" w:semiHidden="0" w:uiPriority="64" w:unhideWhenUsed="0"/>
-    <w:lsdException w:name="Medium List 1 Accent 4" w:semiHidden="0" w:uiPriority="65" w:unhideWhenUsed="0"/>
-    <w:lsdException w:name="Medium List 2 Accent 4" w:semiHidden="0" w:uiPriority="66" w:unhideWhenUsed="0"/>
-    <w:lsdException w:name="Medium Grid 1 Accent 4" w:semiHidden="0" w:uiPriority="67" w:unhideWhenUsed="0"/>
-    <w:lsdException w:name="Medium Grid 2 Accent 4" w:semiHidden="0" w:uiPriority="68" w:unhideWhenUsed="0"/>
-    <w:lsdException w:name="Medium Grid 3 Accent 4" w:semiHidden="0" w:uiPriority="69" w:unhideWhenUsed="0"/>
-    <w:lsdException w:name="Dark List Accent 4" w:semiHidden="0" w:uiPriority="70" w:unhideWhenUsed="0"/>
-    <w:lsdException w:name="Colorful Shading Accent 4" w:semiHidden="0" w:uiPriority="71" w:unhideWhenUsed="0"/>
-    <w:lsdException w:name="Colorful List Accent 4" w:semiHidden="0" w:uiPriority="72" w:unhideWhenUsed="0"/>
-    <w:lsdException w:name="Colorful Grid Accent 4" w:semiHidden="0" w:uiPriority="73" w:unhideWhenUsed="0"/>
-    <w:lsdException w:name="Light Shading Accent 5" w:semiHidden="0" w:uiPriority="60" w:unhideWhenUsed="0"/>
-    <w:lsdException w:name="Light List Accent 5" w:semiHidden="0" w:uiPriority="61" w:unhideWhenUsed="0"/>
-    <w:lsdException w:name="Light Grid Accent 5" w:semiHidden="0" w:uiPriority="62" w:unhideWhenUsed="0"/>
-    <w:lsdException w:name="Medium Shading 1 Accent 5" w:semiHidden="0" w:uiPriority="63" w:unhideWhenUsed="0"/>
-    <w:lsdException w:name="Medium Shading 2 Accent 5" w:semiHidden="0" w:uiPriority="64" w:unhideWhenUsed="0"/>
-    <w:lsdException w:name="Medium List 1 Accent 5" w:semiHidden="0" w:uiPriority="65" w:unhideWhenUsed="0"/>
-    <w:lsdException w:name="Medium List 2 Accent 5" w:semiHidden="0" w:uiPriority="66" w:unhideWhenUsed="0"/>
-    <w:lsdException w:name="Medium Grid 1 Accent 5" w:semiHidden="0" w:uiPriority="67" w:unhideWhenUsed="0"/>
-    <w:lsdException w:name="Medium Grid 2 Accent 5" w:semiHidden="0" w:uiPriority="68" w:unhideWhenUsed="0"/>
-    <w:lsdException w:name="Medium Grid 3 Accent 5" w:semiHidden="0" w:uiPriority="69" w:unhideWhenUsed="0"/>
-    <w:lsdException w:name="Dark List Accent 5" w:semiHidden="0" w:uiPriority="70" w:unhideWhenUsed="0"/>
-    <w:lsdException w:name="Colorful Shading Accent 5" w:semiHidden="0" w:uiPriority="71" w:unhideWhenUsed="0"/>
-    <w:lsdException w:name="Colorful List Accent 5" w:semiHidden="0" w:uiPriority="72" w:unhideWhenUsed="0"/>
-    <w:lsdException w:name="Colorful Grid Accent 5" w:semiHidden="0" w:uiPriority="73" w:unhideWhenUsed="0"/>
-    <w:lsdException w:name="Light Shading Accent 6" w:semiHidden="0" w:uiPriority="60" w:unhideWhenUsed="0"/>
-    <w:lsdException w:name="Light List Accent 6" w:semiHidden="0" w:uiPriority="61" w:unhideWhenUsed="0"/>
-    <w:lsdException w:name="Light Grid Accent 6" w:semiHidden="0" w:uiPriority="62" w:unhideWhenUsed="0"/>
-    <w:lsdException w:name="Medium Shading 1 Accent 6" w:semiHidden="0" w:uiPriority="63" w:unhideWhenUsed="0"/>
-    <w:lsdException w:name="Medium Shading 2 Accent 6" w:semiHidden="0" w:uiPriority="64" w:unhideWhenUsed="0"/>
-    <w:lsdException w:name="Medium List 1 Accent 6" w:semiHidden="0" w:uiPriority="65" w:unhideWhenUsed="0"/>
-    <w:lsdException w:name="Medium List 2 Accent 6" w:semiHidden="0" w:uiPriority="66" w:unhideWhenUsed="0"/>
-    <w:lsdException w:name="Medium Grid 1 Accent 6" w:semiHidden="0" w:uiPriority="67" w:unhideWhenUsed="0"/>
-    <w:lsdException w:name="Medium Grid 2 Accent 6" w:semiHidden="0" w:uiPriority="68" w:unhideWhenUsed="0"/>
-    <w:lsdException w:name="Medium Grid 3 Accent 6" w:semiHidden="0" w:uiPriority="69" w:unhideWhenUsed="0"/>
-    <w:lsdException w:name="Dark List Accent 6" w:semiHidden="0" w:uiPriority="70" w:unhideWhenUsed="0"/>
-    <w:lsdException w:name="Colorful Shading Accent 6" w:semiHidden="0" w:uiPriority="71" w:unhideWhenUsed="0"/>
-    <w:lsdException w:name="Colorful List Accent 6" w:semiHidden="0" w:uiPriority="72" w:unhideWhenUsed="0"/>
-    <w:lsdException w:name="Colorful Grid Accent 6" w:semiHidden="0" w:uiPriority="73" w:unhideWhenUsed="0"/>
-    <w:lsdException w:name="Subtle Emphasis" w:semiHidden="0" w:uiPriority="19" w:unhideWhenUsed="0" w:qFormat="1"/>
-    <w:lsdException w:name="Intense Emphasis" w:semiHidden="0" w:uiPriority="21" w:unhideWhenUsed="0" w:qFormat="1"/>
-    <w:lsdException w:name="Subtle Reference" w:semiHidden="0" w:uiPriority="31" w:unhideWhenUsed="0" w:qFormat="1"/>
-    <w:lsdException w:name="Intense Reference" w:semiHidden="0" w:uiPriority="32" w:unhideWhenUsed="0" w:qFormat="1"/>
-    <w:lsdException w:name="Book Title" w:semiHidden="0" w:uiPriority="33" w:unhideWhenUsed="0" w:qFormat="1"/>
-    <w:lsdException w:name="Bibliography" w:uiPriority="37"/>
-    <w:lsdException w:name="TOC Heading" w:uiPriority="39" w:qFormat="1"/>
+  <w:latentStyles w:defLockedState="0" w:defUIPriority="99" w:defSemiHidden="0" w:defUnhideWhenUsed="0" w:defQFormat="0" w:count="371">
+    <w:lsdException w:name="Normal" w:uiPriority="0" w:qFormat="1"/>
+    <w:lsdException w:name="heading 1" w:uiPriority="9" w:qFormat="1"/>
+    <w:lsdException w:name="heading 2" w:semiHidden="1" w:uiPriority="9" w:unhideWhenUsed="1" w:qFormat="1"/>
+    <w:lsdException w:name="heading 3" w:semiHidden="1" w:uiPriority="9" w:unhideWhenUsed="1" w:qFormat="1"/>
+    <w:lsdException w:name="heading 4" w:semiHidden="1" w:uiPriority="9" w:unhideWhenUsed="1" w:qFormat="1"/>
+    <w:lsdException w:name="heading 5" w:semiHidden="1" w:uiPriority="9" w:unhideWhenUsed="1" w:qFormat="1"/>
+    <w:lsdException w:name="heading 6" w:semiHidden="1" w:uiPriority="9" w:unhideWhenUsed="1" w:qFormat="1"/>
+    <w:lsdException w:name="heading 7" w:semiHidden="1" w:uiPriority="9" w:unhideWhenUsed="1" w:qFormat="1"/>
+    <w:lsdException w:name="heading 8" w:semiHidden="1" w:uiPriority="9" w:unhideWhenUsed="1" w:qFormat="1"/>
+    <w:lsdException w:name="heading 9" w:semiHidden="1" w:uiPriority="9" w:unhideWhenUsed="1" w:qFormat="1"/>
+    <w:lsdException w:name="index 1" w:semiHidden="1" w:unhideWhenUsed="1"/>
+    <w:lsdException w:name="index 2" w:semiHidden="1" w:unhideWhenUsed="1"/>
+    <w:lsdException w:name="index 3" w:semiHidden="1" w:unhideWhenUsed="1"/>
+    <w:lsdException w:name="index 4" w:semiHidden="1" w:unhideWhenUsed="1"/>
+    <w:lsdException w:name="index 5" w:semiHidden="1" w:unhideWhenUsed="1"/>
+    <w:lsdException w:name="index 6" w:semiHidden="1" w:unhideWhenUsed="1"/>
+    <w:lsdException w:name="index 7" w:semiHidden="1" w:unhideWhenUsed="1"/>
+    <w:lsdException w:name="index 8" w:semiHidden="1" w:unhideWhenUsed="1"/>
+    <w:lsdException w:name="index 9" w:semiHidden="1" w:unhideWhenUsed="1"/>
+    <w:lsdException w:name="toc 1" w:semiHidden="1" w:uiPriority="39" w:unhideWhenUsed="1"/>
+    <w:lsdException w:name="toc 2" w:semiHidden="1" w:uiPriority="39" w:unhideWhenUsed="1"/>
+    <w:lsdException w:name="toc 3" w:semiHidden="1" w:uiPriority="39" w:unhideWhenUsed="1"/>
+    <w:lsdException w:name="toc 4" w:semiHidden="1" w:uiPriority="39" w:unhideWhenUsed="1"/>
+    <w:lsdException w:name="toc 5" w:semiHidden="1" w:uiPriority="39" w:unhideWhenUsed="1"/>
+    <w:lsdException w:name="toc 6" w:semiHidden="1" w:uiPriority="39" w:unhideWhenUsed="1"/>
+    <w:lsdException w:name="toc 7" w:semiHidden="1" w:uiPriority="39" w:unhideWhenUsed="1"/>
+    <w:lsdException w:name="toc 8" w:semiHidden="1" w:uiPriority="39" w:unhideWhenUsed="1"/>
+    <w:lsdException w:name="toc 9" w:semiHidden="1" w:uiPriority="39" w:unhideWhenUsed="1"/>
+    <w:lsdException w:name="Normal Indent" w:semiHidden="1" w:unhideWhenUsed="1"/>
+    <w:lsdException w:name="footnote text" w:semiHidden="1" w:unhideWhenUsed="1"/>
+    <w:lsdException w:name="annotation text" w:semiHidden="1" w:unhideWhenUsed="1"/>
+    <w:lsdException w:name="header" w:semiHidden="1" w:unhideWhenUsed="1"/>
+    <w:lsdException w:name="footer" w:semiHidden="1" w:unhideWhenUsed="1"/>
+    <w:lsdException w:name="index heading" w:semiHidden="1" w:unhideWhenUsed="1"/>
+    <w:lsdException w:name="caption" w:semiHidden="1" w:uiPriority="35" w:unhideWhenUsed="1" w:qFormat="1"/>
+    <w:lsdException w:name="table of figures" w:semiHidden="1" w:unhideWhenUsed="1"/>
+    <w:lsdException w:name="envelope address" w:semiHidden="1" w:unhideWhenUsed="1"/>
+    <w:lsdException w:name="envelope return" w:semiHidden="1" w:unhideWhenUsed="1"/>
+    <w:lsdException w:name="footnote reference" w:semiHidden="1" w:unhideWhenUsed="1"/>
+    <w:lsdException w:name="annotation reference" w:semiHidden="1" w:unhideWhenUsed="1"/>
+    <w:lsdException w:name="line number" w:semiHidden="1" w:unhideWhenUsed="1"/>
+    <w:lsdException w:name="page number" w:semiHidden="1" w:unhideWhenUsed="1"/>
+    <w:lsdException w:name="endnote reference" w:semiHidden="1" w:unhideWhenUsed="1"/>
+    <w:lsdException w:name="endnote text" w:semiHidden="1" w:unhideWhenUsed="1"/>
+    <w:lsdException w:name="table of authorities" w:semiHidden="1" w:unhideWhenUsed="1"/>
+    <w:lsdException w:name="macro" w:semiHidden="1" w:unhideWhenUsed="1"/>
+    <w:lsdException w:name="toa heading" w:semiHidden="1" w:unhideWhenUsed="1"/>
+    <w:lsdException w:name="List" w:semiHidden="1" w:unhideWhenUsed="1"/>
+    <w:lsdException w:name="List Bullet" w:semiHidden="1" w:unhideWhenUsed="1"/>
+    <w:lsdException w:name="List Number" w:semiHidden="1" w:unhideWhenUsed="1"/>
+    <w:lsdException w:name="List 2" w:semiHidden="1" w:unhideWhenUsed="1"/>
+    <w:lsdException w:name="List 3" w:semiHidden="1" w:unhideWhenUsed="1"/>
+    <w:lsdException w:name="List 4" w:semiHidden="1" w:unhideWhenUsed="1"/>
+    <w:lsdException w:name="List 5" w:semiHidden="1" w:unhideWhenUsed="1"/>
+    <w:lsdException w:name="List Bullet 2" w:semiHidden="1" w:unhideWhenUsed="1"/>
+    <w:lsdException w:name="List Bullet 3" w:semiHidden="1" w:unhideWhenUsed="1"/>
+    <w:lsdException w:name="List Bullet 4" w:semiHidden="1" w:unhideWhenUsed="1"/>
+    <w:lsdException w:name="List Bullet 5" w:semiHidden="1" w:unhideWhenUsed="1"/>
+    <w:lsdException w:name="List Number 2" w:semiHidden="1" w:unhideWhenUsed="1"/>
+    <w:lsdException w:name="List Number 3" w:semiHidden="1" w:unhideWhenUsed="1"/>
+    <w:lsdException w:name="List Number 4" w:semiHidden="1" w:unhideWhenUsed="1"/>
+    <w:lsdException w:name="List Number 5" w:semiHidden="1" w:unhideWhenUsed="1"/>
+    <w:lsdException w:name="Title" w:uiPriority="10" w:qFormat="1"/>
+    <w:lsdException w:name="Closing" w:semiHidden="1" w:unhideWhenUsed="1"/>
+    <w:lsdException w:name="Signature" w:semiHidden="1" w:unhideWhenUsed="1"/>
+    <w:lsdException w:name="Default Paragraph Font" w:semiHidden="1" w:uiPriority="1" w:unhideWhenUsed="1"/>
+    <w:lsdException w:name="Body Text" w:semiHidden="1" w:unhideWhenUsed="1"/>
+    <w:lsdException w:name="Body Text Indent" w:semiHidden="1" w:unhideWhenUsed="1"/>
+    <w:lsdException w:name="List Continue" w:semiHidden="1" w:unhideWhenUsed="1"/>
+    <w:lsdException w:name="List Continue 2" w:semiHidden="1" w:unhideWhenUsed="1"/>
+    <w:lsdException w:name="List Continue 3" w:semiHidden="1" w:unhideWhenUsed="1"/>
+    <w:lsdException w:name="List Continue 4" w:semiHidden="1" w:unhideWhenUsed="1"/>
+    <w:lsdException w:name="List Continue 5" w:semiHidden="1" w:unhideWhenUsed="1"/>
+    <w:lsdException w:name="Message Header" w:semiHidden="1" w:unhideWhenUsed="1"/>
+    <w:lsdException w:name="Subtitle" w:uiPriority="11" w:qFormat="1"/>
+    <w:lsdException w:name="Salutation" w:semiHidden="1" w:unhideWhenUsed="1"/>
+    <w:lsdException w:name="Date" w:semiHidden="1" w:unhideWhenUsed="1"/>
+    <w:lsdException w:name="Body Text First Indent" w:semiHidden="1" w:unhideWhenUsed="1"/>
+    <w:lsdException w:name="Body Text First Indent 2" w:semiHidden="1" w:unhideWhenUsed="1"/>
+    <w:lsdException w:name="Note Heading" w:semiHidden="1" w:unhideWhenUsed="1"/>
+    <w:lsdException w:name="Body Text 2" w:semiHidden="1" w:unhideWhenUsed="1"/>
+    <w:lsdException w:name="Body Text 3" w:semiHidden="1" w:unhideWhenUsed="1"/>
+    <w:lsdException w:name="Body Text Indent 2" w:semiHidden="1" w:unhideWhenUsed="1"/>
+    <w:lsdException w:name="Body Text Indent 3" w:semiHidden="1" w:unhideWhenUsed="1"/>
+    <w:lsdException w:name="Block Text" w:semiHidden="1" w:unhideWhenUsed="1"/>
+    <w:lsdException w:name="Hyperlink" w:semiHidden="1" w:unhideWhenUsed="1"/>
+    <w:lsdException w:name="FollowedHyperlink" w:semiHidden="1" w:unhideWhenUsed="1"/>
+    <w:lsdException w:name="Strong" w:uiPriority="22" w:qFormat="1"/>
+    <w:lsdException w:name="Emphasis" w:uiPriority="20" w:qFormat="1"/>
+    <w:lsdException w:name="Document Map" w:semiHidden="1" w:unhideWhenUsed="1"/>
+    <w:lsdException w:name="Plain Text" w:semiHidden="1" w:unhideWhenUsed="1"/>
+    <w:lsdException w:name="E-mail Signature" w:semiHidden="1" w:unhideWhenUsed="1"/>
+    <w:lsdException w:name="HTML Top of Form" w:semiHidden="1" w:unhideWhenUsed="1"/>
+    <w:lsdException w:name="HTML Bottom of Form" w:semiHidden="1" w:unhideWhenUsed="1"/>
+    <w:lsdException w:name="Normal (Web)" w:semiHidden="1" w:unhideWhenUsed="1"/>
+    <w:lsdException w:name="HTML Acronym" w:semiHidden="1" w:unhideWhenUsed="1"/>
+    <w:lsdException w:name="HTML Address" w:semiHidden="1" w:unhideWhenUsed="1"/>
+    <w:lsdException w:name="HTML Cite" w:semiHidden="1" w:unhideWhenUsed="1"/>
+    <w:lsdException w:name="HTML Code" w:semiHidden="1" w:unhideWhenUsed="1"/>
+    <w:lsdException w:name="HTML Definition" w:semiHidden="1" w:unhideWhenUsed="1"/>
+    <w:lsdException w:name="HTML Keyboard" w:semiHidden="1" w:unhideWhenUsed="1"/>
+    <w:lsdException w:name="HTML Preformatted" w:semiHidden="1" w:unhideWhenUsed="1"/>
+    <w:lsdException w:name="HTML Sample" w:semiHidden="1" w:unhideWhenUsed="1"/>
+    <w:lsdException w:name="HTML Typewriter" w:semiHidden="1" w:unhideWhenUsed="1"/>
+    <w:lsdException w:name="HTML Variable" w:semiHidden="1" w:unhideWhenUsed="1"/>
+    <w:lsdException w:name="Normal Table" w:semiHidden="1" w:unhideWhenUsed="1"/>
+    <w:lsdException w:name="annotation subject" w:semiHidden="1" w:unhideWhenUsed="1"/>
+    <w:lsdException w:name="No List" w:semiHidden="1" w:unhideWhenUsed="1"/>
+    <w:lsdException w:name="Outline List 1" w:semiHidden="1" w:unhideWhenUsed="1"/>
+    <w:lsdException w:name="Outline List 2" w:semiHidden="1" w:unhideWhenUsed="1"/>
+    <w:lsdException w:name="Outline List 3" w:semiHidden="1" w:unhideWhenUsed="1"/>
+    <w:lsdException w:name="Table Simple 1" w:semiHidden="1" w:unhideWhenUsed="1"/>
+    <w:lsdException w:name="Table Simple 2" w:semiHidden="1" w:unhideWhenUsed="1"/>
+    <w:lsdException w:name="Table Simple 3" w:semiHidden="1" w:unhideWhenUsed="1"/>
+    <w:lsdException w:name="Table Classic 1" w:semiHidden="1" w:unhideWhenUsed="1"/>
+    <w:lsdException w:name="Table Classic 2" w:semiHidden="1" w:unhideWhenUsed="1"/>
+    <w:lsdException w:name="Table Classic 3" w:semiHidden="1" w:unhideWhenUsed="1"/>
+    <w:lsdException w:name="Table Classic 4" w:semiHidden="1" w:unhideWhenUsed="1"/>
+    <w:lsdException w:name="Table Colorful 1" w:semiHidden="1" w:unhideWhenUsed="1"/>
+    <w:lsdException w:name="Table Colorful 2" w:semiHidden="1" w:unhideWhenUsed="1"/>
+    <w:lsdException w:name="Table Colorful 3" w:semiHidden="1" w:unhideWhenUsed="1"/>
+    <w:lsdException w:name="Table Columns 1" w:semiHidden="1" w:unhideWhenUsed="1"/>
+    <w:lsdException w:name="Table Columns 2" w:semiHidden="1" w:unhideWhenUsed="1"/>
+    <w:lsdException w:name="Table Columns 3" w:semiHidden="1" w:unhideWhenUsed="1"/>
+    <w:lsdException w:name="Table Columns 4" w:semiHidden="1" w:unhideWhenUsed="1"/>
+    <w:lsdException w:name="Table Columns 5" w:semiHidden="1" w:unhideWhenUsed="1"/>
+    <w:lsdException w:name="Table Grid 1" w:semiHidden="1" w:unhideWhenUsed="1"/>
+    <w:lsdException w:name="Table Grid 2" w:semiHidden="1" w:unhideWhenUsed="1"/>
+    <w:lsdException w:name="Table Grid 3" w:semiHidden="1" w:unhideWhenUsed="1"/>
+    <w:lsdException w:name="Table Grid 4" w:semiHidden="1" w:unhideWhenUsed="1"/>
+    <w:lsdException w:name="Table Grid 5" w:semiHidden="1" w:unhideWhenUsed="1"/>
+    <w:lsdException w:name="Table Grid 6" w:semiHidden="1" w:unhideWhenUsed="1"/>
+    <w:lsdException w:name="Table Grid 7" w:semiHidden="1" w:unhideWhenUsed="1"/>
+    <w:lsdException w:name="Table Grid 8" w:semiHidden="1" w:unhideWhenUsed="1"/>
+    <w:lsdException w:name="Table List 1" w:semiHidden="1" w:unhideWhenUsed="1"/>
+    <w:lsdException w:name="Table List 2" w:semiHidden="1" w:unhideWhenUsed="1"/>
+    <w:lsdException w:name="Table List 3" w:semiHidden="1" w:unhideWhenUsed="1"/>
+    <w:lsdException w:name="Table List 4" w:semiHidden="1" w:unhideWhenUsed="1"/>
+    <w:lsdException w:name="Table List 5" w:semiHidden="1" w:unhideWhenUsed="1"/>
+    <w:lsdException w:name="Table List 6" w:semiHidden="1" w:unhideWhenUsed="1"/>
+    <w:lsdException w:name="Table List 7" w:semiHidden="1" w:unhideWhenUsed="1"/>
+    <w:lsdException w:name="Table List 8" w:semiHidden="1" w:unhideWhenUsed="1"/>
+    <w:lsdException w:name="Table 3D effects 1" w:semiHidden="1" w:unhideWhenUsed="1"/>
+    <w:lsdException w:name="Table 3D effects 2" w:semiHidden="1" w:unhideWhenUsed="1"/>
+    <w:lsdException w:name="Table 3D effects 3" w:semiHidden="1" w:unhideWhenUsed="1"/>
+    <w:lsdException w:name="Table Contemporary" w:semiHidden="1" w:unhideWhenUsed="1"/>
+    <w:lsdException w:name="Table Elegant" w:semiHidden="1" w:unhideWhenUsed="1"/>
+    <w:lsdException w:name="Table Professional" w:semiHidden="1" w:unhideWhenUsed="1"/>
+    <w:lsdException w:name="Table Subtle 1" w:semiHidden="1" w:unhideWhenUsed="1"/>
+    <w:lsdException w:name="Table Subtle 2" w:semiHidden="1" w:unhideWhenUsed="1"/>
+    <w:lsdException w:name="Table Web 1" w:semiHidden="1" w:unhideWhenUsed="1"/>
+    <w:lsdException w:name="Table Web 2" w:semiHidden="1" w:unhideWhenUsed="1"/>
+    <w:lsdException w:name="Table Web 3" w:semiHidden="1" w:unhideWhenUsed="1"/>
+    <w:lsdException w:name="Balloon Text" w:semiHidden="1" w:unhideWhenUsed="1"/>
+    <w:lsdException w:name="Table Grid" w:uiPriority="59"/>
+    <w:lsdException w:name="Table Theme" w:semiHidden="1" w:unhideWhenUsed="1"/>
+    <w:lsdException w:name="Placeholder Text" w:semiHidden="1"/>
+    <w:lsdException w:name="No Spacing" w:uiPriority="1" w:qFormat="1"/>
+    <w:lsdException w:name="Light Shading" w:uiPriority="60"/>
+    <w:lsdException w:name="Light List" w:uiPriority="61"/>
+    <w:lsdException w:name="Light Grid" w:uiPriority="62"/>
+    <w:lsdException w:name="Medium Shading 1" w:uiPriority="63"/>
+    <w:lsdException w:name="Medium Shading 2" w:uiPriority="64"/>
+    <w:lsdException w:name="Medium List 1" w:uiPriority="65"/>
+    <w:lsdException w:name="Medium List 2" w:uiPriority="66"/>
+    <w:lsdException w:name="Medium Grid 1" w:uiPriority="67"/>
+    <w:lsdException w:name="Medium Grid 2" w:uiPriority="68"/>
+    <w:lsdException w:name="Medium Grid 3" w:uiPriority="69"/>
+    <w:lsdException w:name="Dark List" w:uiPriority="70"/>
+    <w:lsdException w:name="Colorful Shading" w:uiPriority="71"/>
+    <w:lsdException w:name="Colorful List" w:uiPriority="72"/>
+    <w:lsdException w:name="Colorful Grid" w:uiPriority="73"/>
+    <w:lsdException w:name="Light Shading Accent 1" w:uiPriority="60"/>
+    <w:lsdException w:name="Light List Accent 1" w:uiPriority="61"/>
+    <w:lsdException w:name="Light Grid Accent 1" w:uiPriority="62"/>
+    <w:lsdException w:name="Medium Shading 1 Accent 1" w:uiPriority="63"/>
+    <w:lsdException w:name="Medium Shading 2 Accent 1" w:uiPriority="64"/>
+    <w:lsdException w:name="Medium List 1 Accent 1" w:uiPriority="65"/>
+    <w:lsdException w:name="Revision" w:semiHidden="1"/>
+    <w:lsdException w:name="List Paragraph" w:uiPriority="34" w:qFormat="1"/>
+    <w:lsdException w:name="Quote" w:uiPriority="29" w:qFormat="1"/>
+    <w:lsdException w:name="Intense Quote" w:uiPriority="30" w:qFormat="1"/>
+    <w:lsdException w:name="Medium List 2 Accent 1" w:uiPriority="66"/>
+    <w:lsdException w:name="Medium Grid 1 Accent 1" w:uiPriority="67"/>
+    <w:lsdException w:name="Medium Grid 2 Accent 1" w:uiPriority="68"/>
+    <w:lsdException w:name="Medium Grid 3 Accent 1" w:uiPriority="69"/>
+    <w:lsdException w:name="Dark List Accent 1" w:uiPriority="70"/>
+    <w:lsdException w:name="Colorful Shading Accent 1" w:uiPriority="71"/>
+    <w:lsdException w:name="Colorful List Accent 1" w:uiPriority="72"/>
+    <w:lsdException w:name="Colorful Grid Accent 1" w:uiPriority="73"/>
+    <w:lsdException w:name="Light Shading Accent 2" w:uiPriority="60"/>
+    <w:lsdException w:name="Light List Accent 2" w:uiPriority="61"/>
+    <w:lsdException w:name="Light Grid Accent 2" w:uiPriority="62"/>
+    <w:lsdException w:name="Medium Shading 1 Accent 2" w:uiPriority="63"/>
+    <w:lsdException w:name="Medium Shading 2 Accent 2" w:uiPriority="64"/>
+    <w:lsdException w:name="Medium List 1 Accent 2" w:uiPriority="65"/>
+    <w:lsdException w:name="Medium List 2 Accent 2" w:uiPriority="66"/>
+    <w:lsdException w:name="Medium Grid 1 Accent 2" w:uiPriority="67"/>
+    <w:lsdException w:name="Medium Grid 2 Accent 2" w:uiPriority="68"/>
+    <w:lsdException w:name="Medium Grid 3 Accent 2" w:uiPriority="69"/>
+    <w:lsdException w:name="Dark List Accent 2" w:uiPriority="70"/>
+    <w:lsdException w:name="Colorful Shading Accent 2" w:uiPriority="71"/>
+    <w:lsdException w:name="Colorful List Accent 2" w:uiPriority="72"/>
+    <w:lsdException w:name="Colorful Grid Accent 2" w:uiPriority="73"/>
+    <w:lsdException w:name="Light Shading Accent 3" w:uiPriority="60"/>
+    <w:lsdException w:name="Light List Accent 3" w:uiPriority="61"/>
+    <w:lsdException w:name="Light Grid Accent 3" w:uiPriority="62"/>
+    <w:lsdException w:name="Medium Shading 1 Accent 3" w:uiPriority="63"/>
+    <w:lsdException w:name="Medium Shading 2 Accent 3" w:uiPriority="64"/>
+    <w:lsdException w:name="Medium List 1 Accent 3" w:uiPriority="65"/>
+    <w:lsdException w:name="Medium List 2 Accent 3" w:uiPriority="66"/>
+    <w:lsdException w:name="Medium Grid 1 Accent 3" w:uiPriority="67"/>
+    <w:lsdException w:name="Medium Grid 2 Accent 3" w:uiPriority="68"/>
+    <w:lsdException w:name="Medium Grid 3 Accent 3" w:uiPriority="69"/>
+    <w:lsdException w:name="Dark List Accent 3" w:uiPriority="70"/>
+    <w:lsdException w:name="Colorful Shading Accent 3" w:uiPriority="71"/>
+    <w:lsdException w:name="Colorful List Accent 3" w:uiPriority="72"/>
+    <w:lsdException w:name="Colorful Grid Accent 3" w:uiPriority="73"/>
+    <w:lsdException w:name="Light Shading Accent 4" w:uiPriority="60"/>
+    <w:lsdException w:name="Light List Accent 4" w:uiPriority="61"/>
+    <w:lsdException w:name="Light Grid Accent 4" w:uiPriority="62"/>
+    <w:lsdException w:name="Medium Shading 1 Accent 4" w:uiPriority="63"/>
+    <w:lsdException w:name="Medium Shading 2 Accent 4" w:uiPriority="64"/>
+    <w:lsdException w:name="Medium List 1 Accent 4" w:uiPriority="65"/>
+    <w:lsdException w:name="Medium List 2 Accent 4" w:uiPriority="66"/>
+    <w:lsdException w:name="Medium Grid 1 Accent 4" w:uiPriority="67"/>
+    <w:lsdException w:name="Medium Grid 2 Accent 4" w:uiPriority="68"/>
+    <w:lsdException w:name="Medium Grid 3 Accent 4" w:uiPriority="69"/>
+    <w:lsdException w:name="Dark List Accent 4" w:uiPriority="70"/>
+    <w:lsdException w:name="Colorful Shading Accent 4" w:uiPriority="71"/>
+    <w:lsdException w:name="Colorful List Accent 4" w:uiPriority="72"/>
+    <w:lsdException w:name="Colorful Grid Accent 4" w:uiPriority="73"/>
+    <w:lsdException w:name="Light Shading Accent 5" w:uiPriority="60"/>
+    <w:lsdException w:name="Light List Accent 5" w:uiPriority="61"/>
+    <w:lsdException w:name="Light Grid Accent 5" w:uiPriority="62"/>
+    <w:lsdException w:name="Medium Shading 1 Accent 5" w:uiPriority="63"/>
+    <w:lsdException w:name="Medium Shading 2 Accent 5" w:uiPriority="64"/>
+    <w:lsdException w:name="Medium List 1 Accent 5" w:uiPriority="65"/>
+    <w:lsdException w:name="Medium List 2 Accent 5" w:uiPriority="66"/>
+    <w:lsdException w:name="Medium Grid 1 Accent 5" w:uiPriority="67"/>
+    <w:lsdException w:name="Medium Grid 2 Accent 5" w:uiPriority="68"/>
+    <w:lsdException w:name="Medium Grid 3 Accent 5" w:uiPriority="69"/>
+    <w:lsdException w:name="Dark List Accent 5" w:uiPriority="70"/>
+    <w:lsdException w:name="Colorful Shading Accent 5" w:uiPriority="71"/>
+    <w:lsdException w:name="Colorful List Accent 5" w:uiPriority="72"/>
+    <w:lsdException w:name="Colorful Grid Accent 5" w:uiPriority="73"/>
+    <w:lsdException w:name="Light Shading Accent 6" w:uiPriority="60"/>
+    <w:lsdException w:name="Light List Accent 6" w:uiPriority="61"/>
+    <w:lsdException w:name="Light Grid Accent 6" w:uiPriority="62"/>
+    <w:lsdException w:name="Medium Shading 1 Accent 6" w:uiPriority="63"/>
+    <w:lsdException w:name="Medium Shading 2 Accent 6" w:uiPriority="64"/>
+    <w:lsdException w:name="Medium List 1 Accent 6" w:uiPriority="65"/>
+    <w:lsdException w:name="Medium List 2 Accent 6" w:uiPriority="66"/>
+    <w:lsdException w:name="Medium Grid 1 Accent 6" w:uiPriority="67"/>
+    <w:lsdException w:name="Medium Grid 2 Accent 6" w:uiPriority="68"/>
+    <w:lsdException w:name="Medium Grid 3 Accent 6" w:uiPriority="69"/>
+    <w:lsdException w:name="Dark List Accent 6" w:uiPriority="70"/>
+    <w:lsdException w:name="Colorful Shading Accent 6" w:uiPriority="71"/>
+    <w:lsdException w:name="Colorful List Accent 6" w:uiPriority="72"/>
+    <w:lsdException w:name="Colorful Grid Accent 6" w:uiPriority="73"/>
+    <w:lsdException w:name="Subtle Emphasis" w:uiPriority="19" w:qFormat="1"/>
+    <w:lsdException w:name="Intense Emphasis" w:uiPriority="21" w:qFormat="1"/>
+    <w:lsdException w:name="Subtle Reference" w:uiPriority="31" w:qFormat="1"/>
+    <w:lsdException w:name="Intense Reference" w:uiPriority="32" w:qFormat="1"/>
+    <w:lsdException w:name="Book Title" w:uiPriority="33" w:qFormat="1"/>
+    <w:lsdException w:name="Bibliography" w:semiHidden="1" w:uiPriority="37" w:unhideWhenUsed="1"/>
+    <w:lsdException w:name="TOC Heading" w:semiHidden="1" w:uiPriority="39" w:unhideWhenUsed="1" w:qFormat="1"/>
+    <w:lsdException w:name="Grid Table 4" w:uiPriority="49"/>
+    <w:lsdException w:name="Grid Table 5 Dark" w:uiPriority="50"/>
+    <w:lsdException w:name="Grid Table 6 Colorful" w:uiPriority="51"/>
+    <w:lsdException w:name="Grid Table 7 Colorful" w:uiPriority="52"/>
+    <w:lsdException w:name="Grid Table 1 Light Accent 1" w:uiPriority="46"/>
+    <w:lsdException w:name="Grid Table 2 Accent 1" w:uiPriority="47"/>
+    <w:lsdException w:name="Grid Table 3 Accent 1" w:uiPriority="48"/>
+    <w:lsdException w:name="Grid Table 4 Accent 1" w:uiPriority="49"/>
+    <w:lsdException w:name="Grid Table 5 Dark Accent 1" w:uiPriority="50"/>
+    <w:lsdException w:name="Grid Table 6 Colorful Accent 1" w:uiPriority="51"/>
+    <w:lsdException w:name="Grid Table 7 Colorful Accent 1" w:uiPriority="52"/>
+    <w:lsdException w:name="Grid Table 1 Light Accent 2" w:uiPriority="46"/>
+    <w:lsdException w:name="Grid Table 2 Accent 2" w:uiPriority="47"/>
+    <w:lsdException w:name="Grid Table 3 Accent 2" w:uiPriority="48"/>
+    <w:lsdException w:name="Grid Table 4 Accent 2" w:uiPriority="49"/>
+    <w:lsdException w:name="Grid Table 5 Dark Accent 2" w:uiPriority="50"/>
+    <w:lsdException w:name="Grid Table 6 Colorful Accent 2" w:uiPriority="51"/>
+    <w:lsdException w:name="Grid Table 7 Colorful Accent 2" w:uiPriority="52"/>
+    <w:lsdException w:name="Grid Table 1 Light Accent 3" w:uiPriority="46"/>
+    <w:lsdException w:name="Grid Table 2 Accent 3" w:uiPriority="47"/>
+    <w:lsdException w:name="Grid Table 3 Accent 3" w:uiPriority="48"/>
+    <w:lsdException w:name="Grid Table 4 Accent 3" w:uiPriority="49"/>
+    <w:lsdException w:name="Grid Table 5 Dark Accent 3" w:uiPriority="50"/>
+    <w:lsdException w:name="Grid Table 6 Colorful Accent 3" w:uiPriority="51"/>
+    <w:lsdException w:name="Grid Table 7 Colorful Accent 3" w:uiPriority="52"/>
+    <w:lsdException w:name="Grid Table 1 Light Accent 4" w:uiPriority="46"/>
+    <w:lsdException w:name="Grid Table 2 Accent 4" w:uiPriority="47"/>
+    <w:lsdException w:name="Grid Table 3 Accent 4" w:uiPriority="48"/>
+    <w:lsdException w:name="Grid Table 4 Accent 4" w:uiPriority="49"/>
+    <w:lsdException w:name="Grid Table 5 Dark Accent 4" w:uiPriority="50"/>
+    <w:lsdException w:name="Grid Table 6 Colorful Accent 4" w:uiPriority="51"/>
+    <w:lsdException w:name="Grid Table 7 Colorful Accent 4" w:uiPriority="52"/>
+    <w:lsdException w:name="Grid Table 1 Light Accent 5" w:uiPriority="46"/>
+    <w:lsdException w:name="Grid Table 2 Accent 5" w:uiPriority="47"/>
+    <w:lsdException w:name="Grid Table 3 Accent 5" w:uiPriority="48"/>
+    <w:lsdException w:name="Grid Table 4 Accent 5" w:uiPriority="49"/>
+    <w:lsdException w:name="Grid Table 5 Dark Accent 5" w:uiPriority="50"/>
+    <w:lsdException w:name="Grid Table 6 Colorful Accent 5" w:uiPriority="51"/>
+    <w:lsdException w:name="Grid Table 7 Colorful Accent 5" w:uiPriority="52"/>
+    <w:lsdException w:name="Grid Table 1 Light Accent 6" w:uiPriority="46"/>
+    <w:lsdException w:name="Grid Table 2 Accent 6" w:uiPriority="47"/>
+    <w:lsdException w:name="Grid Table 3 Accent 6" w:uiPriority="48"/>
+    <w:lsdException w:name="Grid Table 4 Accent 6" w:uiPriority="49"/>
+    <w:lsdException w:name="Grid Table 5 Dark Accent 6" w:uiPriority="50"/>
+    <w:lsdException w:name="Grid Table 6 Colorful Accent 6" w:uiPriority="51"/>
+    <w:lsdException w:name="Grid Table 7 Colorful Accent 6" w:uiPriority="52"/>
+    <w:lsdException w:name="List Table 1 Light" w:uiPriority="46"/>
+    <w:lsdException w:name="List Table 2" w:uiPriority="47"/>
+    <w:lsdException w:name="List Table 3" w:uiPriority="48"/>
+    <w:lsdException w:name="List Table 4" w:uiPriority="49"/>
+    <w:lsdException w:name="List Table 5 Dark" w:uiPriority="50"/>
+    <w:lsdException w:name="List Table 6 Colorful" w:uiPriority="51"/>
+    <w:lsdException w:name="List Table 7 Colorful" w:uiPriority="52"/>
+    <w:lsdException w:name="List Table 1 Light Accent 1" w:uiPriority="46"/>
+    <w:lsdException w:name="List Table 2 Accent 1" w:uiPriority="47"/>
+    <w:lsdException w:name="List Table 3 Accent 1" w:uiPriority="48"/>
+    <w:lsdException w:name="List Table 4 Accent 1" w:uiPriority="49"/>
+    <w:lsdException w:name="List Table 5 Dark Accent 1" w:uiPriority="50"/>
+    <w:lsdException w:name="List Table 6 Colorful Accent 1" w:uiPriority="51"/>
+    <w:lsdException w:name="List Table 7 Colorful Accent 1" w:uiPriority="52"/>
+    <w:lsdException w:name="List Table 1 Light Accent 2" w:uiPriority="46"/>
+    <w:lsdException w:name="List Table 2 Accent 2" w:uiPriority="47"/>
+    <w:lsdException w:name="List Table 3 Accent 2" w:uiPriority="48"/>
+    <w:lsdException w:name="List Table 4 Accent 2" w:uiPriority="49"/>
+    <w:lsdException w:name="List Table 5 Dark Accent 2" w:uiPriority="50"/>
+    <w:lsdException w:name="List Table 6 Colorful Accent 2" w:uiPriority="51"/>
+    <w:lsdException w:name="List Table 7 Colorful Accent 2" w:uiPriority="52"/>
+    <w:lsdException w:name="List Table 1 Light Accent 3" w:uiPriority="46"/>
+    <w:lsdException w:name="List Table 2 Accent 3" w:uiPriority="47"/>
+    <w:lsdException w:name="List Table 3 Accent 3" w:uiPriority="48"/>
+    <w:lsdException w:name="List Table 4 Accent 3" w:uiPriority="49"/>
+    <w:lsdException w:name="List Table 5 Dark Accent 3" w:uiPriority="50"/>
+    <w:lsdException w:name="List Table 6 Colorful Accent 3" w:uiPriority="51"/>
+    <w:lsdException w:name="List Table 7 Colorful Accent 3" w:uiPriority="52"/>
+    <w:lsdException w:name="List Table 1 Light Accent 4" w:uiPriority="46"/>
+    <w:lsdException w:name="List Table 2 Accent 4" w:uiPriority="47"/>
+    <w:lsdException w:name="List Table 3 Accent 4" w:uiPriority="48"/>
+    <w:lsdException w:name="List Table 4 Accent 4" w:uiPriority="49"/>
+    <w:lsdException w:name="List Table 5 Dark Accent 4" w:uiPriority="50"/>
+    <w:lsdException w:name="List Table 6 Colorful Accent 4" w:uiPriority="51"/>
+    <w:lsdException w:name="List Table 7 Colorful Accent 4" w:uiPriority="52"/>
+    <w:lsdException w:name="List Table 1 Light Accent 5" w:uiPriority="46"/>
+    <w:lsdException w:name="List Table 2 Accent 5" w:uiPriority="47"/>
+    <w:lsdException w:name="List Table 3 Accent 5" w:uiPriority="48"/>
+    <w:lsdException w:name="List Table 4 Accent 5" w:uiPriority="49"/>
+    <w:lsdException w:name="List Table 5 Dark Accent 5" w:uiPriority="50"/>
+    <w:lsdException w:name="List Table 6 Colorful Accent 5" w:uiPriority="51"/>
+    <w:lsdException w:name="List Table 7 Colorful Accent 5" w:uiPriority="52"/>
+    <w:lsdException w:name="List Table 1 Light Accent 6" w:uiPriority="46"/>
+    <w:lsdException w:name="List Table 2 Accent 6" w:uiPriority="47"/>
+    <w:lsdException w:name="List Table 3 Accent 6" w:uiPriority="48"/>
+    <w:lsdException w:name="List Table 4 Accent 6" w:uiPriority="49"/>
+    <w:lsdException w:name="List Table 5 Dark Accent 6" w:uiPriority="50"/>
+    <w:lsdException w:name="List Table 6 Colorful Accent 6" w:uiPriority="51"/>
+    <w:lsdException w:name="List Table 7 Colorful Accent 6" w:uiPriority="52"/>
   </w:latentStyles>
   <w:style w:type="paragraph" w:default="1" w:styleId="Normal">
     <w:name w:val="Normal"/>
@@ -996,212 +1202,31 @@
       <w:u w:val="single"/>
     </w:rPr>
   </w:style>
-</w:styles>
-</file>
-
-<file path=word/stylesWithEffects.xml><?xml version="1.0" encoding="utf-8"?>
-<w:styles xmlns:wpc="http://schemas.microsoft.com/office/word/2010/wordprocessingCanvas" xmlns:mo="http://schemas.microsoft.com/office/mac/office/2008/main" xmlns:mc="http://schemas.openxmlformats.org/markup-compatibility/2006" xmlns:mv="urn:schemas-microsoft-com:mac:vml" xmlns:o="urn:schemas-microsoft-com:office:office" xmlns:r="http://schemas.openxmlformats.org/officeDocument/2006/relationships" xmlns:m="http://schemas.openxmlformats.org/officeDocument/2006/math" xmlns:v="urn:schemas-microsoft-com:vml" xmlns:wp14="http://schemas.microsoft.com/office/word/2010/wordprocessingDrawing" xmlns:wp="http://schemas.openxmlformats.org/drawingml/2006/wordprocessingDrawing" xmlns:w10="urn:schemas-microsoft-com:office:word" xmlns:w="http://schemas.openxmlformats.org/wordprocessingml/2006/main" xmlns:w14="http://schemas.microsoft.com/office/word/2010/wordml" xmlns:wpg="http://schemas.microsoft.com/office/word/2010/wordprocessingGroup" xmlns:wpi="http://schemas.microsoft.com/office/word/2010/wordprocessingInk" xmlns:wne="http://schemas.microsoft.com/office/word/2006/wordml" xmlns:wps="http://schemas.microsoft.com/office/word/2010/wordprocessingShape" mc:Ignorable="w14 wp14">
-  <w:docDefaults>
-    <w:rPrDefault>
-      <w:rPr>
-        <w:rFonts w:asciiTheme="minorHAnsi" w:eastAsiaTheme="minorEastAsia" w:hAnsiTheme="minorHAnsi" w:cstheme="minorBidi"/>
-        <w:sz w:val="24"/>
-        <w:szCs w:val="24"/>
-        <w:lang w:val="en-US" w:eastAsia="en-US" w:bidi="ar-SA"/>
-      </w:rPr>
-    </w:rPrDefault>
-    <w:pPrDefault/>
-  </w:docDefaults>
-  <w:latentStyles w:defLockedState="0" w:defUIPriority="99" w:defSemiHidden="1" w:defUnhideWhenUsed="1" w:defQFormat="0" w:count="276">
-    <w:lsdException w:name="Normal" w:semiHidden="0" w:uiPriority="0" w:unhideWhenUsed="0" w:qFormat="1"/>
-    <w:lsdException w:name="heading 1" w:semiHidden="0" w:uiPriority="9" w:unhideWhenUsed="0" w:qFormat="1"/>
-    <w:lsdException w:name="heading 2" w:uiPriority="9" w:qFormat="1"/>
-    <w:lsdException w:name="heading 3" w:uiPriority="9" w:qFormat="1"/>
-    <w:lsdException w:name="heading 4" w:uiPriority="9" w:qFormat="1"/>
-    <w:lsdException w:name="heading 5" w:uiPriority="9" w:qFormat="1"/>
-    <w:lsdException w:name="heading 6" w:uiPriority="9" w:qFormat="1"/>
-    <w:lsdException w:name="heading 7" w:uiPriority="9" w:qFormat="1"/>
-    <w:lsdException w:name="heading 8" w:uiPriority="9" w:qFormat="1"/>
-    <w:lsdException w:name="heading 9" w:uiPriority="9" w:qFormat="1"/>
-    <w:lsdException w:name="toc 1" w:uiPriority="39"/>
-    <w:lsdException w:name="toc 2" w:uiPriority="39"/>
-    <w:lsdException w:name="toc 3" w:uiPriority="39"/>
-    <w:lsdException w:name="toc 4" w:uiPriority="39"/>
-    <w:lsdException w:name="toc 5" w:uiPriority="39"/>
-    <w:lsdException w:name="toc 6" w:uiPriority="39"/>
-    <w:lsdException w:name="toc 7" w:uiPriority="39"/>
-    <w:lsdException w:name="toc 8" w:uiPriority="39"/>
-    <w:lsdException w:name="toc 9" w:uiPriority="39"/>
-    <w:lsdException w:name="caption" w:uiPriority="35" w:qFormat="1"/>
-    <w:lsdException w:name="Title" w:semiHidden="0" w:uiPriority="10" w:unhideWhenUsed="0" w:qFormat="1"/>
-    <w:lsdException w:name="Default Paragraph Font" w:uiPriority="1"/>
-    <w:lsdException w:name="Subtitle" w:semiHidden="0" w:uiPriority="11" w:unhideWhenUsed="0" w:qFormat="1"/>
-    <w:lsdException w:name="Strong" w:semiHidden="0" w:uiPriority="22" w:unhideWhenUsed="0" w:qFormat="1"/>
-    <w:lsdException w:name="Emphasis" w:semiHidden="0" w:uiPriority="20" w:unhideWhenUsed="0" w:qFormat="1"/>
-    <w:lsdException w:name="Table Grid" w:semiHidden="0" w:uiPriority="59" w:unhideWhenUsed="0"/>
-    <w:lsdException w:name="Placeholder Text" w:unhideWhenUsed="0"/>
-    <w:lsdException w:name="No Spacing" w:semiHidden="0" w:uiPriority="1" w:unhideWhenUsed="0" w:qFormat="1"/>
-    <w:lsdException w:name="Light Shading" w:semiHidden="0" w:uiPriority="60" w:unhideWhenUsed="0"/>
-    <w:lsdException w:name="Light List" w:semiHidden="0" w:uiPriority="61" w:unhideWhenUsed="0"/>
-    <w:lsdException w:name="Light Grid" w:semiHidden="0" w:uiPriority="62" w:unhideWhenUsed="0"/>
-    <w:lsdException w:name="Medium Shading 1" w:semiHidden="0" w:uiPriority="63" w:unhideWhenUsed="0"/>
-    <w:lsdException w:name="Medium Shading 2" w:semiHidden="0" w:uiPriority="64" w:unhideWhenUsed="0"/>
-    <w:lsdException w:name="Medium List 1" w:semiHidden="0" w:uiPriority="65" w:unhideWhenUsed="0"/>
-    <w:lsdException w:name="Medium List 2" w:semiHidden="0" w:uiPriority="66" w:unhideWhenUsed="0"/>
-    <w:lsdException w:name="Medium Grid 1" w:semiHidden="0" w:uiPriority="67" w:unhideWhenUsed="0"/>
-    <w:lsdException w:name="Medium Grid 2" w:semiHidden="0" w:uiPriority="68" w:unhideWhenUsed="0"/>
-    <w:lsdException w:name="Medium Grid 3" w:semiHidden="0" w:uiPriority="69" w:unhideWhenUsed="0"/>
-    <w:lsdException w:name="Dark List" w:semiHidden="0" w:uiPriority="70" w:unhideWhenUsed="0"/>
-    <w:lsdException w:name="Colorful Shading" w:semiHidden="0" w:uiPriority="71" w:unhideWhenUsed="0"/>
-    <w:lsdException w:name="Colorful List" w:semiHidden="0" w:uiPriority="72" w:unhideWhenUsed="0"/>
-    <w:lsdException w:name="Colorful Grid" w:semiHidden="0" w:uiPriority="73" w:unhideWhenUsed="0"/>
-    <w:lsdException w:name="Light Shading Accent 1" w:semiHidden="0" w:uiPriority="60" w:unhideWhenUsed="0"/>
-    <w:lsdException w:name="Light List Accent 1" w:semiHidden="0" w:uiPriority="61" w:unhideWhenUsed="0"/>
-    <w:lsdException w:name="Light Grid Accent 1" w:semiHidden="0" w:uiPriority="62" w:unhideWhenUsed="0"/>
-    <w:lsdException w:name="Medium Shading 1 Accent 1" w:semiHidden="0" w:uiPriority="63" w:unhideWhenUsed="0"/>
-    <w:lsdException w:name="Medium Shading 2 Accent 1" w:semiHidden="0" w:uiPriority="64" w:unhideWhenUsed="0"/>
-    <w:lsdException w:name="Medium List 1 Accent 1" w:semiHidden="0" w:uiPriority="65" w:unhideWhenUsed="0"/>
-    <w:lsdException w:name="Revision" w:unhideWhenUsed="0"/>
-    <w:lsdException w:name="List Paragraph" w:semiHidden="0" w:uiPriority="34" w:unhideWhenUsed="0" w:qFormat="1"/>
-    <w:lsdException w:name="Quote" w:semiHidden="0" w:uiPriority="29" w:unhideWhenUsed="0" w:qFormat="1"/>
-    <w:lsdException w:name="Intense Quote" w:semiHidden="0" w:uiPriority="30" w:unhideWhenUsed="0" w:qFormat="1"/>
-    <w:lsdException w:name="Medium List 2 Accent 1" w:semiHidden="0" w:uiPriority="66" w:unhideWhenUsed="0"/>
-    <w:lsdException w:name="Medium Grid 1 Accent 1" w:semiHidden="0" w:uiPriority="67" w:unhideWhenUsed="0"/>
-    <w:lsdException w:name="Medium Grid 2 Accent 1" w:semiHidden="0" w:uiPriority="68" w:unhideWhenUsed="0"/>
-    <w:lsdException w:name="Medium Grid 3 Accent 1" w:semiHidden="0" w:uiPriority="69" w:unhideWhenUsed="0"/>
-    <w:lsdException w:name="Dark List Accent 1" w:semiHidden="0" w:uiPriority="70" w:unhideWhenUsed="0"/>
-    <w:lsdException w:name="Colorful Shading Accent 1" w:semiHidden="0" w:uiPriority="71" w:unhideWhenUsed="0"/>
-    <w:lsdException w:name="Colorful List Accent 1" w:semiHidden="0" w:uiPriority="72" w:unhideWhenUsed="0"/>
-    <w:lsdException w:name="Colorful Grid Accent 1" w:semiHidden="0" w:uiPriority="73" w:unhideWhenUsed="0"/>
-    <w:lsdException w:name="Light Shading Accent 2" w:semiHidden="0" w:uiPriority="60" w:unhideWhenUsed="0"/>
-    <w:lsdException w:name="Light List Accent 2" w:semiHidden="0" w:uiPriority="61" w:unhideWhenUsed="0"/>
-    <w:lsdException w:name="Light Grid Accent 2" w:semiHidden="0" w:uiPriority="62" w:unhideWhenUsed="0"/>
-    <w:lsdException w:name="Medium Shading 1 Accent 2" w:semiHidden="0" w:uiPriority="63" w:unhideWhenUsed="0"/>
-    <w:lsdException w:name="Medium Shading 2 Accent 2" w:semiHidden="0" w:uiPriority="64" w:unhideWhenUsed="0"/>
-    <w:lsdException w:name="Medium List 1 Accent 2" w:semiHidden="0" w:uiPriority="65" w:unhideWhenUsed="0"/>
-    <w:lsdException w:name="Medium List 2 Accent 2" w:semiHidden="0" w:uiPriority="66" w:unhideWhenUsed="0"/>
-    <w:lsdException w:name="Medium Grid 1 Accent 2" w:semiHidden="0" w:uiPriority="67" w:unhideWhenUsed="0"/>
-    <w:lsdException w:name="Medium Grid 2 Accent 2" w:semiHidden="0" w:uiPriority="68" w:unhideWhenUsed="0"/>
-    <w:lsdException w:name="Medium Grid 3 Accent 2" w:semiHidden="0" w:uiPriority="69" w:unhideWhenUsed="0"/>
-    <w:lsdException w:name="Dark List Accent 2" w:semiHidden="0" w:uiPriority="70" w:unhideWhenUsed="0"/>
-    <w:lsdException w:name="Colorful Shading Accent 2" w:semiHidden="0" w:uiPriority="71" w:unhideWhenUsed="0"/>
-    <w:lsdException w:name="Colorful List Accent 2" w:semiHidden="0" w:uiPriority="72" w:unhideWhenUsed="0"/>
-    <w:lsdException w:name="Colorful Grid Accent 2" w:semiHidden="0" w:uiPriority="73" w:unhideWhenUsed="0"/>
-    <w:lsdException w:name="Light Shading Accent 3" w:semiHidden="0" w:uiPriority="60" w:unhideWhenUsed="0"/>
-    <w:lsdException w:name="Light List Accent 3" w:semiHidden="0" w:uiPriority="61" w:unhideWhenUsed="0"/>
-    <w:lsdException w:name="Light Grid Accent 3" w:semiHidden="0" w:uiPriority="62" w:unhideWhenUsed="0"/>
-    <w:lsdException w:name="Medium Shading 1 Accent 3" w:semiHidden="0" w:uiPriority="63" w:unhideWhenUsed="0"/>
-    <w:lsdException w:name="Medium Shading 2 Accent 3" w:semiHidden="0" w:uiPriority="64" w:unhideWhenUsed="0"/>
-    <w:lsdException w:name="Medium List 1 Accent 3" w:semiHidden="0" w:uiPriority="65" w:unhideWhenUsed="0"/>
-    <w:lsdException w:name="Medium List 2 Accent 3" w:semiHidden="0" w:uiPriority="66" w:unhideWhenUsed="0"/>
-    <w:lsdException w:name="Medium Grid 1 Accent 3" w:semiHidden="0" w:uiPriority="67" w:unhideWhenUsed="0"/>
-    <w:lsdException w:name="Medium Grid 2 Accent 3" w:semiHidden="0" w:uiPriority="68" w:unhideWhenUsed="0"/>
-    <w:lsdException w:name="Medium Grid 3 Accent 3" w:semiHidden="0" w:uiPriority="69" w:unhideWhenUsed="0"/>
-    <w:lsdException w:name="Dark List Accent 3" w:semiHidden="0" w:uiPriority="70" w:unhideWhenUsed="0"/>
-    <w:lsdException w:name="Colorful Shading Accent 3" w:semiHidden="0" w:uiPriority="71" w:unhideWhenUsed="0"/>
-    <w:lsdException w:name="Colorful List Accent 3" w:semiHidden="0" w:uiPriority="72" w:unhideWhenUsed="0"/>
-    <w:lsdException w:name="Colorful Grid Accent 3" w:semiHidden="0" w:uiPriority="73" w:unhideWhenUsed="0"/>
-    <w:lsdException w:name="Light Shading Accent 4" w:semiHidden="0" w:uiPriority="60" w:unhideWhenUsed="0"/>
-    <w:lsdException w:name="Light List Accent 4" w:semiHidden="0" w:uiPriority="61" w:unhideWhenUsed="0"/>
-    <w:lsdException w:name="Light Grid Accent 4" w:semiHidden="0" w:uiPriority="62" w:unhideWhenUsed="0"/>
-    <w:lsdException w:name="Medium Shading 1 Accent 4" w:semiHidden="0" w:uiPriority="63" w:unhideWhenUsed="0"/>
-    <w:lsdException w:name="Medium Shading 2 Accent 4" w:semiHidden="0" w:uiPriority="64" w:unhideWhenUsed="0"/>
-    <w:lsdException w:name="Medium List 1 Accent 4" w:semiHidden="0" w:uiPriority="65" w:unhideWhenUsed="0"/>
-    <w:lsdException w:name="Medium List 2 Accent 4" w:semiHidden="0" w:uiPriority="66" w:unhideWhenUsed="0"/>
-    <w:lsdException w:name="Medium Grid 1 Accent 4" w:semiHidden="0" w:uiPriority="67" w:unhideWhenUsed="0"/>
-    <w:lsdException w:name="Medium Grid 2 Accent 4" w:semiHidden="0" w:uiPriority="68" w:unhideWhenUsed="0"/>
-    <w:lsdException w:name="Medium Grid 3 Accent 4" w:semiHidden="0" w:uiPriority="69" w:unhideWhenUsed="0"/>
-    <w:lsdException w:name="Dark List Accent 4" w:semiHidden="0" w:uiPriority="70" w:unhideWhenUsed="0"/>
-    <w:lsdException w:name="Colorful Shading Accent 4" w:semiHidden="0" w:uiPriority="71" w:unhideWhenUsed="0"/>
-    <w:lsdException w:name="Colorful List Accent 4" w:semiHidden="0" w:uiPriority="72" w:unhideWhenUsed="0"/>
-    <w:lsdException w:name="Colorful Grid Accent 4" w:semiHidden="0" w:uiPriority="73" w:unhideWhenUsed="0"/>
-    <w:lsdException w:name="Light Shading Accent 5" w:semiHidden="0" w:uiPriority="60" w:unhideWhenUsed="0"/>
-    <w:lsdException w:name="Light List Accent 5" w:semiHidden="0" w:uiPriority="61" w:unhideWhenUsed="0"/>
-    <w:lsdException w:name="Light Grid Accent 5" w:semiHidden="0" w:uiPriority="62" w:unhideWhenUsed="0"/>
-    <w:lsdException w:name="Medium Shading 1 Accent 5" w:semiHidden="0" w:uiPriority="63" w:unhideWhenUsed="0"/>
-    <w:lsdException w:name="Medium Shading 2 Accent 5" w:semiHidden="0" w:uiPriority="64" w:unhideWhenUsed="0"/>
-    <w:lsdException w:name="Medium List 1 Accent 5" w:semiHidden="0" w:uiPriority="65" w:unhideWhenUsed="0"/>
-    <w:lsdException w:name="Medium List 2 Accent 5" w:semiHidden="0" w:uiPriority="66" w:unhideWhenUsed="0"/>
-    <w:lsdException w:name="Medium Grid 1 Accent 5" w:semiHidden="0" w:uiPriority="67" w:unhideWhenUsed="0"/>
-    <w:lsdException w:name="Medium Grid 2 Accent 5" w:semiHidden="0" w:uiPriority="68" w:unhideWhenUsed="0"/>
-    <w:lsdException w:name="Medium Grid 3 Accent 5" w:semiHidden="0" w:uiPriority="69" w:unhideWhenUsed="0"/>
-    <w:lsdException w:name="Dark List Accent 5" w:semiHidden="0" w:uiPriority="70" w:unhideWhenUsed="0"/>
-    <w:lsdException w:name="Colorful Shading Accent 5" w:semiHidden="0" w:uiPriority="71" w:unhideWhenUsed="0"/>
-    <w:lsdException w:name="Colorful List Accent 5" w:semiHidden="0" w:uiPriority="72" w:unhideWhenUsed="0"/>
-    <w:lsdException w:name="Colorful Grid Accent 5" w:semiHidden="0" w:uiPriority="73" w:unhideWhenUsed="0"/>
-    <w:lsdException w:name="Light Shading Accent 6" w:semiHidden="0" w:uiPriority="60" w:unhideWhenUsed="0"/>
-    <w:lsdException w:name="Light List Accent 6" w:semiHidden="0" w:uiPriority="61" w:unhideWhenUsed="0"/>
-    <w:lsdException w:name="Light Grid Accent 6" w:semiHidden="0" w:uiPriority="62" w:unhideWhenUsed="0"/>
-    <w:lsdException w:name="Medium Shading 1 Accent 6" w:semiHidden="0" w:uiPriority="63" w:unhideWhenUsed="0"/>
-    <w:lsdException w:name="Medium Shading 2 Accent 6" w:semiHidden="0" w:uiPriority="64" w:unhideWhenUsed="0"/>
-    <w:lsdException w:name="Medium List 1 Accent 6" w:semiHidden="0" w:uiPriority="65" w:unhideWhenUsed="0"/>
-    <w:lsdException w:name="Medium List 2 Accent 6" w:semiHidden="0" w:uiPriority="66" w:unhideWhenUsed="0"/>
-    <w:lsdException w:name="Medium Grid 1 Accent 6" w:semiHidden="0" w:uiPriority="67" w:unhideWhenUsed="0"/>
-    <w:lsdException w:name="Medium Grid 2 Accent 6" w:semiHidden="0" w:uiPriority="68" w:unhideWhenUsed="0"/>
-    <w:lsdException w:name="Medium Grid 3 Accent 6" w:semiHidden="0" w:uiPriority="69" w:unhideWhenUsed="0"/>
-    <w:lsdException w:name="Dark List Accent 6" w:semiHidden="0" w:uiPriority="70" w:unhideWhenUsed="0"/>
-    <w:lsdException w:name="Colorful Shading Accent 6" w:semiHidden="0" w:uiPriority="71" w:unhideWhenUsed="0"/>
-    <w:lsdException w:name="Colorful List Accent 6" w:semiHidden="0" w:uiPriority="72" w:unhideWhenUsed="0"/>
-    <w:lsdException w:name="Colorful Grid Accent 6" w:semiHidden="0" w:uiPriority="73" w:unhideWhenUsed="0"/>
-    <w:lsdException w:name="Subtle Emphasis" w:semiHidden="0" w:uiPriority="19" w:unhideWhenUsed="0" w:qFormat="1"/>
-    <w:lsdException w:name="Intense Emphasis" w:semiHidden="0" w:uiPriority="21" w:unhideWhenUsed="0" w:qFormat="1"/>
-    <w:lsdException w:name="Subtle Reference" w:semiHidden="0" w:uiPriority="31" w:unhideWhenUsed="0" w:qFormat="1"/>
-    <w:lsdException w:name="Intense Reference" w:semiHidden="0" w:uiPriority="32" w:unhideWhenUsed="0" w:qFormat="1"/>
-    <w:lsdException w:name="Book Title" w:semiHidden="0" w:uiPriority="33" w:unhideWhenUsed="0" w:qFormat="1"/>
-    <w:lsdException w:name="Bibliography" w:uiPriority="37"/>
-    <w:lsdException w:name="TOC Heading" w:uiPriority="39" w:qFormat="1"/>
-  </w:latentStyles>
-  <w:style w:type="paragraph" w:default="1" w:styleId="Normal">
-    <w:name w:val="Normal"/>
-    <w:qFormat/>
-  </w:style>
-  <w:style w:type="character" w:default="1" w:styleId="DefaultParagraphFont">
-    <w:name w:val="Default Paragraph Font"/>
-    <w:uiPriority w:val="1"/>
-    <w:semiHidden/>
-    <w:unhideWhenUsed/>
-  </w:style>
-  <w:style w:type="table" w:default="1" w:styleId="TableNormal">
-    <w:name w:val="Normal Table"/>
+  <w:style w:type="paragraph" w:styleId="BalloonText">
+    <w:name w:val="Balloon Text"/>
+    <w:basedOn w:val="Normal"/>
+    <w:link w:val="BalloonTextChar"/>
     <w:uiPriority w:val="99"/>
     <w:semiHidden/>
     <w:unhideWhenUsed/>
-    <w:tblPr>
-      <w:tblInd w:w="0" w:type="dxa"/>
-      <w:tblCellMar>
-        <w:top w:w="0" w:type="dxa"/>
-        <w:left w:w="108" w:type="dxa"/>
-        <w:bottom w:w="0" w:type="dxa"/>
-        <w:right w:w="108" w:type="dxa"/>
-      </w:tblCellMar>
-    </w:tblPr>
+    <w:rsid w:val="00C91594"/>
+    <w:rPr>
+      <w:rFonts w:ascii="Segoe UI" w:hAnsi="Segoe UI" w:cs="Segoe UI"/>
+      <w:sz w:val="18"/>
+      <w:szCs w:val="18"/>
+    </w:rPr>
   </w:style>
-  <w:style w:type="numbering" w:default="1" w:styleId="NoList">
-    <w:name w:val="No List"/>
+  <w:style w:type="character" w:customStyle="1" w:styleId="BalloonTextChar">
+    <w:name w:val="Balloon Text Char"/>
+    <w:basedOn w:val="DefaultParagraphFont"/>
+    <w:link w:val="BalloonText"/>
     <w:uiPriority w:val="99"/>
     <w:semiHidden/>
-    <w:unhideWhenUsed/>
-  </w:style>
-  <w:style w:type="paragraph" w:styleId="ListParagraph">
-    <w:name w:val="List Paragraph"/>
-    <w:basedOn w:val="Normal"/>
-    <w:uiPriority w:val="34"/>
-    <w:qFormat/>
-    <w:rsid w:val="00226460"/>
-    <w:pPr>
-      <w:ind w:left="720"/>
-      <w:contextualSpacing/>
-    </w:pPr>
-  </w:style>
-  <w:style w:type="character" w:styleId="Hyperlink">
-    <w:name w:val="Hyperlink"/>
-    <w:basedOn w:val="DefaultParagraphFont"/>
-    <w:uiPriority w:val="99"/>
-    <w:unhideWhenUsed/>
-    <w:rsid w:val="00FA3E66"/>
+    <w:rsid w:val="00C91594"/>
     <w:rPr>
-      <w:color w:val="0000FF" w:themeColor="hyperlink"/>
-      <w:u w:val="single"/>
+      <w:rFonts w:ascii="Segoe UI" w:hAnsi="Segoe UI" w:cs="Segoe UI"/>
+      <w:sz w:val="18"/>
+      <w:szCs w:val="18"/>
     </w:rPr>
   </w:style>
 </w:styles>

</xml_diff>